<commit_message>
EVERYTHING ADDED and Paper Finished
</commit_message>
<xml_diff>
--- a/Programming Labs/Project Build/Writeup.docx
+++ b/Programming Labs/Project Build/Writeup.docx
@@ -35,6 +35,8 @@
           <w:szCs w:val="24"/>
         </w:rPr>
       </w:pPr>
+      <w:bookmarkStart w:id="0" w:name="_GoBack"/>
+      <w:bookmarkEnd w:id="0"/>
     </w:p>
     <w:p>
       <w:pPr>
@@ -347,7 +349,6 @@
           <w:szCs w:val="24"/>
         </w:rPr>
       </w:pPr>
-      <w:proofErr w:type="spellStart"/>
       <w:r>
         <w:rPr>
           <w:b/>
@@ -355,9 +356,24 @@
           <w:szCs w:val="24"/>
         </w:rPr>
         <w:lastRenderedPageBreak/>
-        <w:t>Skydome</w:t>
-      </w:r>
-      <w:proofErr w:type="spellEnd"/>
+        <w:t>Sky</w:t>
+      </w:r>
+      <w:r>
+        <w:rPr>
+          <w:b/>
+          <w:sz w:val="24"/>
+          <w:szCs w:val="24"/>
+        </w:rPr>
+        <w:t xml:space="preserve"> D</w:t>
+      </w:r>
+      <w:r>
+        <w:rPr>
+          <w:b/>
+          <w:sz w:val="24"/>
+          <w:szCs w:val="24"/>
+        </w:rPr>
+        <w:t>ome</w:t>
+      </w:r>
     </w:p>
     <w:p>
       <w:pPr>
@@ -394,16 +410,7 @@
           <w:sz w:val="24"/>
           <w:szCs w:val="24"/>
         </w:rPr>
-        <w:t>dome logic was taken from the Rastertek</w:t>
-      </w:r>
-      <w:bookmarkStart w:id="0" w:name="_GoBack"/>
-      <w:bookmarkEnd w:id="0"/>
-      <w:r>
-        <w:rPr>
-          <w:sz w:val="24"/>
-          <w:szCs w:val="24"/>
-        </w:rPr>
-        <w:t xml:space="preserve"> tutorial. However, that tutorial created a separate </w:t>
+        <w:t xml:space="preserve">dome logic was taken from the Rastertek tutorial. However, that tutorial created a separate </w:t>
       </w:r>
       <w:proofErr w:type="spellStart"/>
       <w:r>
@@ -663,7 +670,36 @@
           <w:szCs w:val="24"/>
         </w:rPr>
         <w:tab/>
-        <w:t>In rendering this scene, complex models such as trees had to be loaded in. Tree models were taken from online as .</w:t>
+        <w:t xml:space="preserve">In rendering this scene, complex models such as trees had to be loaded in. Tree </w:t>
+      </w:r>
+      <w:r>
+        <w:rPr>
+          <w:sz w:val="24"/>
+          <w:szCs w:val="24"/>
+        </w:rPr>
+        <w:t xml:space="preserve">and wall </w:t>
+      </w:r>
+      <w:r>
+        <w:rPr>
+          <w:sz w:val="24"/>
+          <w:szCs w:val="24"/>
+        </w:rPr>
+        <w:t xml:space="preserve">models were taken from </w:t>
+      </w:r>
+      <w:r>
+        <w:rPr>
+          <w:sz w:val="24"/>
+          <w:szCs w:val="24"/>
+          <w:u w:val="single"/>
+        </w:rPr>
+        <w:t>free3D.com</w:t>
+      </w:r>
+      <w:r>
+        <w:rPr>
+          <w:sz w:val="24"/>
+          <w:szCs w:val="24"/>
+        </w:rPr>
+        <w:t xml:space="preserve"> as .</w:t>
       </w:r>
       <w:proofErr w:type="spellStart"/>
       <w:r>
@@ -807,6 +843,575 @@
       <w:pPr>
         <w:spacing w:line="480" w:lineRule="auto"/>
         <w:rPr>
+          <w:b/>
+          <w:sz w:val="24"/>
+          <w:szCs w:val="24"/>
+        </w:rPr>
+      </w:pPr>
+      <w:proofErr w:type="spellStart"/>
+      <w:r>
+        <w:rPr>
+          <w:b/>
+          <w:sz w:val="24"/>
+          <w:szCs w:val="24"/>
+        </w:rPr>
+        <w:t>Treeclass</w:t>
+      </w:r>
+      <w:proofErr w:type="spellEnd"/>
+    </w:p>
+    <w:p>
+      <w:pPr>
+        <w:spacing w:line="480" w:lineRule="auto"/>
+        <w:rPr>
+          <w:sz w:val="24"/>
+          <w:szCs w:val="24"/>
+        </w:rPr>
+      </w:pPr>
+      <w:r>
+        <w:rPr>
+          <w:sz w:val="24"/>
+          <w:szCs w:val="24"/>
+        </w:rPr>
+        <w:tab/>
+        <w:t xml:space="preserve">In order to efficiently render several trees in this scene, </w:t>
+      </w:r>
+      <w:r>
+        <w:rPr>
+          <w:sz w:val="24"/>
+          <w:szCs w:val="24"/>
+        </w:rPr>
+        <w:t xml:space="preserve">a separate </w:t>
+      </w:r>
+      <w:proofErr w:type="spellStart"/>
+      <w:r>
+        <w:rPr>
+          <w:sz w:val="24"/>
+          <w:szCs w:val="24"/>
+        </w:rPr>
+        <w:t>Treeclass</w:t>
+      </w:r>
+      <w:proofErr w:type="spellEnd"/>
+      <w:r>
+        <w:rPr>
+          <w:sz w:val="24"/>
+          <w:szCs w:val="24"/>
+        </w:rPr>
+        <w:t xml:space="preserve"> was created. The tree model has two instances of </w:t>
+      </w:r>
+      <w:proofErr w:type="spellStart"/>
+      <w:r>
+        <w:rPr>
+          <w:sz w:val="24"/>
+          <w:szCs w:val="24"/>
+        </w:rPr>
+        <w:t>Modelclass</w:t>
+      </w:r>
+      <w:proofErr w:type="spellEnd"/>
+      <w:r>
+        <w:rPr>
+          <w:sz w:val="24"/>
+          <w:szCs w:val="24"/>
+        </w:rPr>
+        <w:t xml:space="preserve"> objects: </w:t>
+      </w:r>
+      <w:proofErr w:type="spellStart"/>
+      <w:r>
+        <w:rPr>
+          <w:sz w:val="24"/>
+          <w:szCs w:val="24"/>
+        </w:rPr>
+        <w:t>m_Trunk</w:t>
+      </w:r>
+      <w:proofErr w:type="spellEnd"/>
+      <w:r>
+        <w:rPr>
+          <w:sz w:val="24"/>
+          <w:szCs w:val="24"/>
+        </w:rPr>
+        <w:t xml:space="preserve"> and </w:t>
+      </w:r>
+      <w:proofErr w:type="spellStart"/>
+      <w:r>
+        <w:rPr>
+          <w:sz w:val="24"/>
+          <w:szCs w:val="24"/>
+        </w:rPr>
+        <w:t>m_Leaves</w:t>
+      </w:r>
+      <w:proofErr w:type="spellEnd"/>
+      <w:r>
+        <w:rPr>
+          <w:sz w:val="24"/>
+          <w:szCs w:val="24"/>
+        </w:rPr>
+        <w:t xml:space="preserve">.  </w:t>
+      </w:r>
+      <w:r>
+        <w:rPr>
+          <w:sz w:val="24"/>
+          <w:szCs w:val="24"/>
+        </w:rPr>
+        <w:t xml:space="preserve">In the Initialize() function for </w:t>
+      </w:r>
+      <w:proofErr w:type="spellStart"/>
+      <w:r>
+        <w:rPr>
+          <w:sz w:val="24"/>
+          <w:szCs w:val="24"/>
+        </w:rPr>
+        <w:t>Treeclass</w:t>
+      </w:r>
+      <w:proofErr w:type="spellEnd"/>
+      <w:r>
+        <w:rPr>
+          <w:sz w:val="24"/>
+          <w:szCs w:val="24"/>
+        </w:rPr>
+        <w:t xml:space="preserve">, the trunk and leaves models are initialized in the same way as in </w:t>
+      </w:r>
+      <w:proofErr w:type="spellStart"/>
+      <w:r>
+        <w:rPr>
+          <w:sz w:val="24"/>
+          <w:szCs w:val="24"/>
+        </w:rPr>
+        <w:t>Graphicsclass</w:t>
+      </w:r>
+      <w:proofErr w:type="spellEnd"/>
+      <w:r>
+        <w:rPr>
+          <w:sz w:val="24"/>
+          <w:szCs w:val="24"/>
+        </w:rPr>
+        <w:t>, except that position floats are passed in as parameters such that each tree has a determined location upon initialization.  T</w:t>
+      </w:r>
+      <w:r>
+        <w:rPr>
+          <w:sz w:val="24"/>
+          <w:szCs w:val="24"/>
+        </w:rPr>
+        <w:t xml:space="preserve">he </w:t>
+      </w:r>
+      <w:proofErr w:type="gramStart"/>
+      <w:r>
+        <w:rPr>
+          <w:sz w:val="24"/>
+          <w:szCs w:val="24"/>
+        </w:rPr>
+        <w:t>Shutdown(</w:t>
+      </w:r>
+      <w:proofErr w:type="gramEnd"/>
+      <w:r>
+        <w:rPr>
+          <w:sz w:val="24"/>
+          <w:szCs w:val="24"/>
+        </w:rPr>
+        <w:t>) function acts in the same way</w:t>
+      </w:r>
+      <w:r>
+        <w:rPr>
+          <w:sz w:val="24"/>
+          <w:szCs w:val="24"/>
+        </w:rPr>
+        <w:t xml:space="preserve"> as the </w:t>
+      </w:r>
+      <w:proofErr w:type="spellStart"/>
+      <w:r>
+        <w:rPr>
+          <w:sz w:val="24"/>
+          <w:szCs w:val="24"/>
+        </w:rPr>
+        <w:t>Graphicsclass</w:t>
+      </w:r>
+      <w:proofErr w:type="spellEnd"/>
+      <w:r>
+        <w:rPr>
+          <w:sz w:val="24"/>
+          <w:szCs w:val="24"/>
+        </w:rPr>
+        <w:t xml:space="preserve">. This formatting allows for the two models that make up the tree to be created and dealt with in </w:t>
+      </w:r>
+      <w:r>
+        <w:rPr>
+          <w:sz w:val="24"/>
+          <w:szCs w:val="24"/>
+        </w:rPr>
+        <w:t xml:space="preserve">the same place in </w:t>
+      </w:r>
+      <w:proofErr w:type="spellStart"/>
+      <w:r>
+        <w:rPr>
+          <w:sz w:val="24"/>
+          <w:szCs w:val="24"/>
+        </w:rPr>
+        <w:t>Graphicsclass</w:t>
+      </w:r>
+      <w:proofErr w:type="spellEnd"/>
+      <w:r>
+        <w:rPr>
+          <w:sz w:val="24"/>
+          <w:szCs w:val="24"/>
+        </w:rPr>
+        <w:t xml:space="preserve"> without excessively repeating lines of code.</w:t>
+      </w:r>
+    </w:p>
+    <w:p>
+      <w:pPr>
+        <w:spacing w:line="480" w:lineRule="auto"/>
+        <w:rPr>
+          <w:sz w:val="24"/>
+          <w:szCs w:val="24"/>
+        </w:rPr>
+      </w:pPr>
+      <w:r>
+        <w:rPr>
+          <w:sz w:val="24"/>
+          <w:szCs w:val="24"/>
+        </w:rPr>
+        <w:tab/>
+      </w:r>
+      <w:r>
+        <w:rPr>
+          <w:sz w:val="24"/>
+          <w:szCs w:val="24"/>
+        </w:rPr>
+        <w:t>As many trees need to be rendered</w:t>
+      </w:r>
+      <w:r>
+        <w:rPr>
+          <w:sz w:val="24"/>
+          <w:szCs w:val="24"/>
+        </w:rPr>
+        <w:t xml:space="preserve"> in this scene, repeating initializing and rendering code for each tree would be inefficient. Thus, the </w:t>
+      </w:r>
+      <w:proofErr w:type="spellStart"/>
+      <w:r>
+        <w:rPr>
+          <w:sz w:val="24"/>
+          <w:szCs w:val="24"/>
+        </w:rPr>
+        <w:t>Graphicsclass</w:t>
+      </w:r>
+      <w:proofErr w:type="spellEnd"/>
+      <w:r>
+        <w:rPr>
+          <w:sz w:val="24"/>
+          <w:szCs w:val="24"/>
+        </w:rPr>
+        <w:t xml:space="preserve"> contains an instance of a </w:t>
+      </w:r>
+      <w:proofErr w:type="spellStart"/>
+      <w:r>
+        <w:rPr>
+          <w:sz w:val="24"/>
+          <w:szCs w:val="24"/>
+        </w:rPr>
+        <w:lastRenderedPageBreak/>
+        <w:t>TreeClass</w:t>
+      </w:r>
+      <w:proofErr w:type="spellEnd"/>
+      <w:r>
+        <w:rPr>
+          <w:sz w:val="24"/>
+          <w:szCs w:val="24"/>
+        </w:rPr>
+        <w:t xml:space="preserve"> pointer list, </w:t>
+      </w:r>
+      <w:proofErr w:type="spellStart"/>
+      <w:r>
+        <w:rPr>
+          <w:sz w:val="24"/>
+          <w:szCs w:val="24"/>
+        </w:rPr>
+        <w:t>m_Trees</w:t>
+      </w:r>
+      <w:proofErr w:type="spellEnd"/>
+      <w:r>
+        <w:rPr>
+          <w:sz w:val="24"/>
+          <w:szCs w:val="24"/>
+        </w:rPr>
+        <w:t xml:space="preserve">. In the </w:t>
+      </w:r>
+      <w:proofErr w:type="gramStart"/>
+      <w:r>
+        <w:rPr>
+          <w:sz w:val="24"/>
+          <w:szCs w:val="24"/>
+        </w:rPr>
+        <w:t>Initialize(</w:t>
+      </w:r>
+      <w:proofErr w:type="gramEnd"/>
+      <w:r>
+        <w:rPr>
+          <w:sz w:val="24"/>
+          <w:szCs w:val="24"/>
+        </w:rPr>
+        <w:t xml:space="preserve">) function, </w:t>
+      </w:r>
+      <w:proofErr w:type="spellStart"/>
+      <w:r>
+        <w:rPr>
+          <w:sz w:val="24"/>
+          <w:szCs w:val="24"/>
+        </w:rPr>
+        <w:t>m_Trees</w:t>
+      </w:r>
+      <w:proofErr w:type="spellEnd"/>
+      <w:r>
+        <w:rPr>
+          <w:sz w:val="24"/>
+          <w:szCs w:val="24"/>
+        </w:rPr>
+        <w:t xml:space="preserve"> is populated with the tree objects, and the Shutdown() function will clear the list.  In </w:t>
+      </w:r>
+      <w:proofErr w:type="gramStart"/>
+      <w:r>
+        <w:rPr>
+          <w:sz w:val="24"/>
+          <w:szCs w:val="24"/>
+        </w:rPr>
+        <w:t>Render(</w:t>
+      </w:r>
+      <w:proofErr w:type="gramEnd"/>
+      <w:r>
+        <w:rPr>
+          <w:sz w:val="24"/>
+          <w:szCs w:val="24"/>
+        </w:rPr>
+        <w:t xml:space="preserve">), the system iterates through each tree in </w:t>
+      </w:r>
+      <w:proofErr w:type="spellStart"/>
+      <w:r>
+        <w:rPr>
+          <w:sz w:val="24"/>
+          <w:szCs w:val="24"/>
+        </w:rPr>
+        <w:t>m_Trees</w:t>
+      </w:r>
+      <w:proofErr w:type="spellEnd"/>
+      <w:r>
+        <w:rPr>
+          <w:sz w:val="24"/>
+          <w:szCs w:val="24"/>
+        </w:rPr>
+        <w:t xml:space="preserve"> and renders each trunk and leaves of the tree in the same way that models are rendered.</w:t>
+      </w:r>
+    </w:p>
+    <w:p>
+      <w:pPr>
+        <w:spacing w:line="480" w:lineRule="auto"/>
+        <w:rPr>
+          <w:b/>
+          <w:sz w:val="24"/>
+          <w:szCs w:val="24"/>
+        </w:rPr>
+      </w:pPr>
+      <w:r>
+        <w:rPr>
+          <w:b/>
+          <w:sz w:val="24"/>
+          <w:szCs w:val="24"/>
+        </w:rPr>
+        <w:t>Fog</w:t>
+      </w:r>
+    </w:p>
+    <w:p>
+      <w:pPr>
+        <w:spacing w:line="480" w:lineRule="auto"/>
+        <w:rPr>
+          <w:sz w:val="24"/>
+          <w:szCs w:val="24"/>
+        </w:rPr>
+      </w:pPr>
+      <w:r>
+        <w:rPr>
+          <w:b/>
+          <w:sz w:val="24"/>
+          <w:szCs w:val="24"/>
+        </w:rPr>
+        <w:tab/>
+      </w:r>
+      <w:r>
+        <w:rPr>
+          <w:sz w:val="24"/>
+          <w:szCs w:val="24"/>
+        </w:rPr>
+        <w:t>The logic for the fog shader was taken from the Rastertek tutorial, but instead of creating a separate vertex and pixel shader for fog, the code was added to the light shaders.</w:t>
+      </w:r>
+      <w:r>
+        <w:rPr>
+          <w:sz w:val="24"/>
+          <w:szCs w:val="24"/>
+        </w:rPr>
+        <w:t xml:space="preserve"> In the vertex shader, a fog buffer with</w:t>
+      </w:r>
+      <w:r>
+        <w:rPr>
+          <w:sz w:val="24"/>
+          <w:szCs w:val="24"/>
+        </w:rPr>
+        <w:t xml:space="preserve"> start and end positions is passed in, and the output to the pixel shader includes a </w:t>
+      </w:r>
+      <w:proofErr w:type="spellStart"/>
+      <w:r>
+        <w:rPr>
+          <w:sz w:val="24"/>
+          <w:szCs w:val="24"/>
+        </w:rPr>
+        <w:t>fogFactor</w:t>
+      </w:r>
+      <w:proofErr w:type="spellEnd"/>
+      <w:r>
+        <w:rPr>
+          <w:sz w:val="24"/>
+          <w:szCs w:val="24"/>
+        </w:rPr>
+        <w:t xml:space="preserve"> variable that is determined by the vertex’s distance in the Z axis to the camera (relative to the view matrix).  Then, the texture of the model being rendered is combined with a float4 which represents the color of the fog.</w:t>
+      </w:r>
+      <w:r>
+        <w:rPr>
+          <w:sz w:val="24"/>
+          <w:szCs w:val="24"/>
+        </w:rPr>
+        <w:t xml:space="preserve"> This leads to the effect that farther away objects will have a greater fog effect, whereas closer objects will have little to no fog effect.  The </w:t>
+      </w:r>
+      <w:proofErr w:type="spellStart"/>
+      <w:r>
+        <w:rPr>
+          <w:sz w:val="24"/>
+          <w:szCs w:val="24"/>
+        </w:rPr>
+        <w:t>LightShaderClass</w:t>
+      </w:r>
+      <w:proofErr w:type="spellEnd"/>
+      <w:r>
+        <w:rPr>
+          <w:sz w:val="24"/>
+          <w:szCs w:val="24"/>
+        </w:rPr>
+        <w:t xml:space="preserve"> has also been modified so that the </w:t>
+      </w:r>
+      <w:proofErr w:type="spellStart"/>
+      <w:proofErr w:type="gramStart"/>
+      <w:r>
+        <w:rPr>
+          <w:sz w:val="24"/>
+          <w:szCs w:val="24"/>
+        </w:rPr>
+        <w:t>SetShaderParameters</w:t>
+      </w:r>
+      <w:proofErr w:type="spellEnd"/>
+      <w:r>
+        <w:rPr>
+          <w:sz w:val="24"/>
+          <w:szCs w:val="24"/>
+        </w:rPr>
+        <w:t>(</w:t>
+      </w:r>
+      <w:proofErr w:type="gramEnd"/>
+      <w:r>
+        <w:rPr>
+          <w:sz w:val="24"/>
+          <w:szCs w:val="24"/>
+        </w:rPr>
+        <w:t xml:space="preserve">) function includes another data pointer to a </w:t>
+      </w:r>
+      <w:proofErr w:type="spellStart"/>
+      <w:r>
+        <w:rPr>
+          <w:sz w:val="24"/>
+          <w:szCs w:val="24"/>
+        </w:rPr>
+        <w:t>FogBufferType</w:t>
+      </w:r>
+      <w:proofErr w:type="spellEnd"/>
+      <w:r>
+        <w:rPr>
+          <w:sz w:val="24"/>
+          <w:szCs w:val="24"/>
+        </w:rPr>
+        <w:t xml:space="preserve">. This buffer pointer only contains the stand and end positions that are passed into the vertex shader.  In this code, these values are set here, whereas in the Rastertek tutorial they are set in the </w:t>
+      </w:r>
+      <w:proofErr w:type="spellStart"/>
+      <w:r>
+        <w:rPr>
+          <w:sz w:val="24"/>
+          <w:szCs w:val="24"/>
+        </w:rPr>
+        <w:t>Graphicsclass</w:t>
+      </w:r>
+      <w:proofErr w:type="spellEnd"/>
+      <w:r>
+        <w:rPr>
+          <w:sz w:val="24"/>
+          <w:szCs w:val="24"/>
+        </w:rPr>
+        <w:t xml:space="preserve">. That implementation gives the ability to alter the </w:t>
+      </w:r>
+      <w:proofErr w:type="spellStart"/>
+      <w:r>
+        <w:rPr>
+          <w:sz w:val="24"/>
+          <w:szCs w:val="24"/>
+        </w:rPr>
+        <w:t>fogStart</w:t>
+      </w:r>
+      <w:proofErr w:type="spellEnd"/>
+      <w:r>
+        <w:rPr>
+          <w:sz w:val="24"/>
+          <w:szCs w:val="24"/>
+        </w:rPr>
+        <w:t xml:space="preserve"> and </w:t>
+      </w:r>
+      <w:proofErr w:type="spellStart"/>
+      <w:r>
+        <w:rPr>
+          <w:sz w:val="24"/>
+          <w:szCs w:val="24"/>
+        </w:rPr>
+        <w:t>fogEnd</w:t>
+      </w:r>
+      <w:proofErr w:type="spellEnd"/>
+      <w:r>
+        <w:rPr>
+          <w:sz w:val="24"/>
+          <w:szCs w:val="24"/>
+        </w:rPr>
+        <w:t xml:space="preserve"> variables dynamically during the rendering process if necessary, but as this scene does not need that functionality it uses a simpler method to set these variables. In addition, the </w:t>
+      </w:r>
+      <w:proofErr w:type="spellStart"/>
+      <w:proofErr w:type="gramStart"/>
+      <w:r>
+        <w:rPr>
+          <w:sz w:val="24"/>
+          <w:szCs w:val="24"/>
+        </w:rPr>
+        <w:t>InitializeShader</w:t>
+      </w:r>
+      <w:proofErr w:type="spellEnd"/>
+      <w:r>
+        <w:rPr>
+          <w:sz w:val="24"/>
+          <w:szCs w:val="24"/>
+        </w:rPr>
+        <w:t>(</w:t>
+      </w:r>
+      <w:proofErr w:type="gramEnd"/>
+      <w:r>
+        <w:rPr>
+          <w:sz w:val="24"/>
+          <w:szCs w:val="24"/>
+        </w:rPr>
+        <w:t>) function now also includes a fog buffer description to allow the buffer logic to work.</w:t>
+      </w:r>
+    </w:p>
+    <w:p>
+      <w:pPr>
+        <w:spacing w:line="480" w:lineRule="auto"/>
+        <w:rPr>
+          <w:b/>
           <w:sz w:val="24"/>
           <w:szCs w:val="24"/>
         </w:rPr>
@@ -821,607 +1426,23 @@
           <w:szCs w:val="24"/>
         </w:rPr>
       </w:pPr>
-      <w:proofErr w:type="spellStart"/>
-      <w:r>
-        <w:rPr>
-          <w:b/>
-          <w:sz w:val="24"/>
-          <w:szCs w:val="24"/>
-        </w:rPr>
-        <w:t>Treeclass</w:t>
-      </w:r>
-      <w:proofErr w:type="spellEnd"/>
     </w:p>
     <w:p>
       <w:pPr>
         <w:spacing w:line="480" w:lineRule="auto"/>
         <w:rPr>
+          <w:b/>
           <w:sz w:val="24"/>
           <w:szCs w:val="24"/>
         </w:rPr>
       </w:pPr>
       <w:r>
         <w:rPr>
-          <w:sz w:val="24"/>
-          <w:szCs w:val="24"/>
-        </w:rPr>
-        <w:tab/>
-        <w:t xml:space="preserve">In order to efficiently render several trees in this scene, </w:t>
-      </w:r>
-      <w:r>
-        <w:rPr>
-          <w:sz w:val="24"/>
-          <w:szCs w:val="24"/>
-        </w:rPr>
-        <w:t xml:space="preserve">a separate </w:t>
-      </w:r>
-      <w:proofErr w:type="spellStart"/>
-      <w:r>
-        <w:rPr>
-          <w:sz w:val="24"/>
-          <w:szCs w:val="24"/>
-        </w:rPr>
-        <w:t>Treeclass</w:t>
-      </w:r>
-      <w:proofErr w:type="spellEnd"/>
-      <w:r>
-        <w:rPr>
-          <w:sz w:val="24"/>
-          <w:szCs w:val="24"/>
-        </w:rPr>
-        <w:t xml:space="preserve"> was created. The tree model has two instances of </w:t>
-      </w:r>
-      <w:proofErr w:type="spellStart"/>
-      <w:r>
-        <w:rPr>
-          <w:sz w:val="24"/>
-          <w:szCs w:val="24"/>
-        </w:rPr>
-        <w:t>Modelclass</w:t>
-      </w:r>
-      <w:proofErr w:type="spellEnd"/>
-      <w:r>
-        <w:rPr>
-          <w:sz w:val="24"/>
-          <w:szCs w:val="24"/>
-        </w:rPr>
-        <w:t xml:space="preserve"> objects: </w:t>
-      </w:r>
-      <w:proofErr w:type="spellStart"/>
-      <w:r>
-        <w:rPr>
-          <w:sz w:val="24"/>
-          <w:szCs w:val="24"/>
-        </w:rPr>
-        <w:t>m_Trunk</w:t>
-      </w:r>
-      <w:proofErr w:type="spellEnd"/>
-      <w:r>
-        <w:rPr>
-          <w:sz w:val="24"/>
-          <w:szCs w:val="24"/>
-        </w:rPr>
-        <w:t xml:space="preserve"> and </w:t>
-      </w:r>
-      <w:proofErr w:type="spellStart"/>
-      <w:r>
-        <w:rPr>
-          <w:sz w:val="24"/>
-          <w:szCs w:val="24"/>
-        </w:rPr>
-        <w:t>m_Leaves</w:t>
-      </w:r>
-      <w:proofErr w:type="spellEnd"/>
-      <w:r>
-        <w:rPr>
-          <w:sz w:val="24"/>
-          <w:szCs w:val="24"/>
-        </w:rPr>
-        <w:t xml:space="preserve">.  </w:t>
-      </w:r>
-      <w:r>
-        <w:rPr>
-          <w:sz w:val="24"/>
-          <w:szCs w:val="24"/>
-        </w:rPr>
-        <w:t xml:space="preserve">In the Initialize() function for </w:t>
-      </w:r>
-      <w:proofErr w:type="spellStart"/>
-      <w:r>
-        <w:rPr>
-          <w:sz w:val="24"/>
-          <w:szCs w:val="24"/>
-        </w:rPr>
-        <w:t>Treeclass</w:t>
-      </w:r>
-      <w:proofErr w:type="spellEnd"/>
-      <w:r>
-        <w:rPr>
-          <w:sz w:val="24"/>
-          <w:szCs w:val="24"/>
-        </w:rPr>
-        <w:t xml:space="preserve">, the trunk and leaves models are initialized in the same way as in </w:t>
-      </w:r>
-      <w:proofErr w:type="spellStart"/>
-      <w:r>
-        <w:rPr>
-          <w:sz w:val="24"/>
-          <w:szCs w:val="24"/>
-        </w:rPr>
-        <w:t>Graphicsclass</w:t>
-      </w:r>
-      <w:proofErr w:type="spellEnd"/>
-      <w:r>
-        <w:rPr>
-          <w:sz w:val="24"/>
-          <w:szCs w:val="24"/>
-        </w:rPr>
-        <w:t>, except that position floats are passed in as parameters such that each tree has a determined location upon initialization.  T</w:t>
-      </w:r>
-      <w:r>
-        <w:rPr>
-          <w:sz w:val="24"/>
-          <w:szCs w:val="24"/>
-        </w:rPr>
-        <w:t xml:space="preserve">he </w:t>
-      </w:r>
-      <w:proofErr w:type="gramStart"/>
-      <w:r>
-        <w:rPr>
-          <w:sz w:val="24"/>
-          <w:szCs w:val="24"/>
-        </w:rPr>
-        <w:t>Shutdown(</w:t>
-      </w:r>
-      <w:proofErr w:type="gramEnd"/>
-      <w:r>
-        <w:rPr>
-          <w:sz w:val="24"/>
-          <w:szCs w:val="24"/>
-        </w:rPr>
-        <w:t>) function acts in the same way</w:t>
-      </w:r>
-      <w:r>
-        <w:rPr>
-          <w:sz w:val="24"/>
-          <w:szCs w:val="24"/>
-        </w:rPr>
-        <w:t xml:space="preserve"> as the </w:t>
-      </w:r>
-      <w:proofErr w:type="spellStart"/>
-      <w:r>
-        <w:rPr>
-          <w:sz w:val="24"/>
-          <w:szCs w:val="24"/>
-        </w:rPr>
-        <w:t>Graphicsclass</w:t>
-      </w:r>
-      <w:proofErr w:type="spellEnd"/>
-      <w:r>
-        <w:rPr>
-          <w:sz w:val="24"/>
-          <w:szCs w:val="24"/>
-        </w:rPr>
-        <w:t xml:space="preserve">. This formatting allows for the two models that make up the tree to be created and dealt with in </w:t>
-      </w:r>
-      <w:r>
-        <w:rPr>
-          <w:sz w:val="24"/>
-          <w:szCs w:val="24"/>
-        </w:rPr>
-        <w:t xml:space="preserve">the same place in </w:t>
-      </w:r>
-      <w:proofErr w:type="spellStart"/>
-      <w:r>
-        <w:rPr>
-          <w:sz w:val="24"/>
-          <w:szCs w:val="24"/>
-        </w:rPr>
-        <w:t>Graphicsclass</w:t>
-      </w:r>
-      <w:proofErr w:type="spellEnd"/>
-      <w:r>
-        <w:rPr>
-          <w:sz w:val="24"/>
-          <w:szCs w:val="24"/>
-        </w:rPr>
-        <w:t xml:space="preserve"> without excessively repeating lines of code.</w:t>
-      </w:r>
-    </w:p>
-    <w:p>
-      <w:pPr>
-        <w:spacing w:line="480" w:lineRule="auto"/>
-        <w:rPr>
-          <w:sz w:val="24"/>
-          <w:szCs w:val="24"/>
-        </w:rPr>
-      </w:pPr>
-      <w:r>
-        <w:rPr>
+          <w:b/>
           <w:sz w:val="24"/>
           <w:szCs w:val="24"/>
         </w:rPr>
         <w:lastRenderedPageBreak/>
-        <w:tab/>
-      </w:r>
-      <w:r>
-        <w:rPr>
-          <w:sz w:val="24"/>
-          <w:szCs w:val="24"/>
-        </w:rPr>
-        <w:t>As many trees need to be rendered</w:t>
-      </w:r>
-      <w:r>
-        <w:rPr>
-          <w:sz w:val="24"/>
-          <w:szCs w:val="24"/>
-        </w:rPr>
-        <w:t xml:space="preserve"> in this scene, repeating initializing and rendering code for each tree would be inefficient. Thus, the </w:t>
-      </w:r>
-      <w:proofErr w:type="spellStart"/>
-      <w:r>
-        <w:rPr>
-          <w:sz w:val="24"/>
-          <w:szCs w:val="24"/>
-        </w:rPr>
-        <w:t>Graphicsclass</w:t>
-      </w:r>
-      <w:proofErr w:type="spellEnd"/>
-      <w:r>
-        <w:rPr>
-          <w:sz w:val="24"/>
-          <w:szCs w:val="24"/>
-        </w:rPr>
-        <w:t xml:space="preserve"> contains an instance of a </w:t>
-      </w:r>
-      <w:proofErr w:type="spellStart"/>
-      <w:r>
-        <w:rPr>
-          <w:sz w:val="24"/>
-          <w:szCs w:val="24"/>
-        </w:rPr>
-        <w:t>TreeClass</w:t>
-      </w:r>
-      <w:proofErr w:type="spellEnd"/>
-      <w:r>
-        <w:rPr>
-          <w:sz w:val="24"/>
-          <w:szCs w:val="24"/>
-        </w:rPr>
-        <w:t xml:space="preserve"> pointer list, </w:t>
-      </w:r>
-      <w:proofErr w:type="spellStart"/>
-      <w:r>
-        <w:rPr>
-          <w:sz w:val="24"/>
-          <w:szCs w:val="24"/>
-        </w:rPr>
-        <w:t>m_Trees</w:t>
-      </w:r>
-      <w:proofErr w:type="spellEnd"/>
-      <w:r>
-        <w:rPr>
-          <w:sz w:val="24"/>
-          <w:szCs w:val="24"/>
-        </w:rPr>
-        <w:t xml:space="preserve">. In the </w:t>
-      </w:r>
-      <w:proofErr w:type="gramStart"/>
-      <w:r>
-        <w:rPr>
-          <w:sz w:val="24"/>
-          <w:szCs w:val="24"/>
-        </w:rPr>
-        <w:t>Initialize(</w:t>
-      </w:r>
-      <w:proofErr w:type="gramEnd"/>
-      <w:r>
-        <w:rPr>
-          <w:sz w:val="24"/>
-          <w:szCs w:val="24"/>
-        </w:rPr>
-        <w:t xml:space="preserve">) function, </w:t>
-      </w:r>
-      <w:proofErr w:type="spellStart"/>
-      <w:r>
-        <w:rPr>
-          <w:sz w:val="24"/>
-          <w:szCs w:val="24"/>
-        </w:rPr>
-        <w:t>m_Trees</w:t>
-      </w:r>
-      <w:proofErr w:type="spellEnd"/>
-      <w:r>
-        <w:rPr>
-          <w:sz w:val="24"/>
-          <w:szCs w:val="24"/>
-        </w:rPr>
-        <w:t xml:space="preserve"> is populated with the tree objects, and the Shutdown() function will clear the list.  In </w:t>
-      </w:r>
-      <w:proofErr w:type="gramStart"/>
-      <w:r>
-        <w:rPr>
-          <w:sz w:val="24"/>
-          <w:szCs w:val="24"/>
-        </w:rPr>
-        <w:t>Render(</w:t>
-      </w:r>
-      <w:proofErr w:type="gramEnd"/>
-      <w:r>
-        <w:rPr>
-          <w:sz w:val="24"/>
-          <w:szCs w:val="24"/>
-        </w:rPr>
-        <w:t xml:space="preserve">), the system iterates through each tree in </w:t>
-      </w:r>
-      <w:proofErr w:type="spellStart"/>
-      <w:r>
-        <w:rPr>
-          <w:sz w:val="24"/>
-          <w:szCs w:val="24"/>
-        </w:rPr>
-        <w:t>m_Trees</w:t>
-      </w:r>
-      <w:proofErr w:type="spellEnd"/>
-      <w:r>
-        <w:rPr>
-          <w:sz w:val="24"/>
-          <w:szCs w:val="24"/>
-        </w:rPr>
-        <w:t xml:space="preserve"> and renders each trunk and leaves of the tree in the same way that models are rendered.</w:t>
-      </w:r>
-    </w:p>
-    <w:p>
-      <w:pPr>
-        <w:spacing w:line="480" w:lineRule="auto"/>
-        <w:rPr>
-          <w:sz w:val="24"/>
-          <w:szCs w:val="24"/>
-        </w:rPr>
-      </w:pPr>
-    </w:p>
-    <w:p>
-      <w:pPr>
-        <w:spacing w:line="480" w:lineRule="auto"/>
-        <w:rPr>
-          <w:b/>
-          <w:sz w:val="24"/>
-          <w:szCs w:val="24"/>
-        </w:rPr>
-      </w:pPr>
-      <w:r>
-        <w:rPr>
-          <w:b/>
-          <w:sz w:val="24"/>
-          <w:szCs w:val="24"/>
-        </w:rPr>
-        <w:t>Fog</w:t>
-      </w:r>
-    </w:p>
-    <w:p>
-      <w:pPr>
-        <w:spacing w:line="480" w:lineRule="auto"/>
-        <w:rPr>
-          <w:sz w:val="24"/>
-          <w:szCs w:val="24"/>
-        </w:rPr>
-      </w:pPr>
-      <w:r>
-        <w:rPr>
-          <w:b/>
-          <w:sz w:val="24"/>
-          <w:szCs w:val="24"/>
-        </w:rPr>
-        <w:tab/>
-      </w:r>
-      <w:r>
-        <w:rPr>
-          <w:sz w:val="24"/>
-          <w:szCs w:val="24"/>
-        </w:rPr>
-        <w:t>The logic for the fog shader was taken from the Rastertek tutorial, but instead of creating a separate vertex and pixel shader for fog, the code was added to the light shaders.</w:t>
-      </w:r>
-      <w:r>
-        <w:rPr>
-          <w:sz w:val="24"/>
-          <w:szCs w:val="24"/>
-        </w:rPr>
-        <w:t xml:space="preserve"> In the vertex shader, a fog buffer with</w:t>
-      </w:r>
-      <w:r>
-        <w:rPr>
-          <w:sz w:val="24"/>
-          <w:szCs w:val="24"/>
-        </w:rPr>
-        <w:t xml:space="preserve"> start and end positions is passed in, and the output to the pixel shader includes a </w:t>
-      </w:r>
-      <w:proofErr w:type="spellStart"/>
-      <w:r>
-        <w:rPr>
-          <w:sz w:val="24"/>
-          <w:szCs w:val="24"/>
-        </w:rPr>
-        <w:t>fogFactor</w:t>
-      </w:r>
-      <w:proofErr w:type="spellEnd"/>
-      <w:r>
-        <w:rPr>
-          <w:sz w:val="24"/>
-          <w:szCs w:val="24"/>
-        </w:rPr>
-        <w:t xml:space="preserve"> variable that is determined by the vertex’s distance in the Z axis to the camera (relative to the view matrix).  Then, the texture of the model being rendered is combined with a float4 which represents the color of the fog.</w:t>
-      </w:r>
-      <w:r>
-        <w:rPr>
-          <w:sz w:val="24"/>
-          <w:szCs w:val="24"/>
-        </w:rPr>
-        <w:t xml:space="preserve"> This leads to the effect that farther away objects will have a greater fog effect, whereas closer objects will have little to no fog effect.  The </w:t>
-      </w:r>
-      <w:proofErr w:type="spellStart"/>
-      <w:r>
-        <w:rPr>
-          <w:sz w:val="24"/>
-          <w:szCs w:val="24"/>
-        </w:rPr>
-        <w:t>LightShaderClass</w:t>
-      </w:r>
-      <w:proofErr w:type="spellEnd"/>
-      <w:r>
-        <w:rPr>
-          <w:sz w:val="24"/>
-          <w:szCs w:val="24"/>
-        </w:rPr>
-        <w:t xml:space="preserve"> has also been modified so that the </w:t>
-      </w:r>
-      <w:proofErr w:type="spellStart"/>
-      <w:proofErr w:type="gramStart"/>
-      <w:r>
-        <w:rPr>
-          <w:sz w:val="24"/>
-          <w:szCs w:val="24"/>
-        </w:rPr>
-        <w:t>SetShaderParameters</w:t>
-      </w:r>
-      <w:proofErr w:type="spellEnd"/>
-      <w:r>
-        <w:rPr>
-          <w:sz w:val="24"/>
-          <w:szCs w:val="24"/>
-        </w:rPr>
-        <w:t>(</w:t>
-      </w:r>
-      <w:proofErr w:type="gramEnd"/>
-      <w:r>
-        <w:rPr>
-          <w:sz w:val="24"/>
-          <w:szCs w:val="24"/>
-        </w:rPr>
-        <w:t xml:space="preserve">) function includes another data pointer to a </w:t>
-      </w:r>
-      <w:proofErr w:type="spellStart"/>
-      <w:r>
-        <w:rPr>
-          <w:sz w:val="24"/>
-          <w:szCs w:val="24"/>
-        </w:rPr>
-        <w:t>FogBufferType</w:t>
-      </w:r>
-      <w:proofErr w:type="spellEnd"/>
-      <w:r>
-        <w:rPr>
-          <w:sz w:val="24"/>
-          <w:szCs w:val="24"/>
-        </w:rPr>
-        <w:t xml:space="preserve">. This buffer pointer only contains the stand and end positions that are passed into the vertex shader.  In this code, these values are set here, whereas in the Rastertek tutorial they are set in the </w:t>
-      </w:r>
-      <w:proofErr w:type="spellStart"/>
-      <w:r>
-        <w:rPr>
-          <w:sz w:val="24"/>
-          <w:szCs w:val="24"/>
-        </w:rPr>
-        <w:t>Graphicsclass</w:t>
-      </w:r>
-      <w:proofErr w:type="spellEnd"/>
-      <w:r>
-        <w:rPr>
-          <w:sz w:val="24"/>
-          <w:szCs w:val="24"/>
-        </w:rPr>
-        <w:t xml:space="preserve">. That implementation gives the ability to alter the </w:t>
-      </w:r>
-      <w:proofErr w:type="spellStart"/>
-      <w:r>
-        <w:rPr>
-          <w:sz w:val="24"/>
-          <w:szCs w:val="24"/>
-        </w:rPr>
-        <w:t>fogStart</w:t>
-      </w:r>
-      <w:proofErr w:type="spellEnd"/>
-      <w:r>
-        <w:rPr>
-          <w:sz w:val="24"/>
-          <w:szCs w:val="24"/>
-        </w:rPr>
-        <w:t xml:space="preserve"> and </w:t>
-      </w:r>
-      <w:proofErr w:type="spellStart"/>
-      <w:r>
-        <w:rPr>
-          <w:sz w:val="24"/>
-          <w:szCs w:val="24"/>
-        </w:rPr>
-        <w:t>fogEnd</w:t>
-      </w:r>
-      <w:proofErr w:type="spellEnd"/>
-      <w:r>
-        <w:rPr>
-          <w:sz w:val="24"/>
-          <w:szCs w:val="24"/>
-        </w:rPr>
-        <w:t xml:space="preserve"> variables dynamically during the rendering process if necessary, but as this scene does not need that functionality it uses a simpler method to set these variables. In addition, </w:t>
-      </w:r>
-      <w:r>
-        <w:rPr>
-          <w:sz w:val="24"/>
-          <w:szCs w:val="24"/>
-        </w:rPr>
-        <w:lastRenderedPageBreak/>
-        <w:t xml:space="preserve">the </w:t>
-      </w:r>
-      <w:proofErr w:type="spellStart"/>
-      <w:proofErr w:type="gramStart"/>
-      <w:r>
-        <w:rPr>
-          <w:sz w:val="24"/>
-          <w:szCs w:val="24"/>
-        </w:rPr>
-        <w:t>InitializeShader</w:t>
-      </w:r>
-      <w:proofErr w:type="spellEnd"/>
-      <w:r>
-        <w:rPr>
-          <w:sz w:val="24"/>
-          <w:szCs w:val="24"/>
-        </w:rPr>
-        <w:t>(</w:t>
-      </w:r>
-      <w:proofErr w:type="gramEnd"/>
-      <w:r>
-        <w:rPr>
-          <w:sz w:val="24"/>
-          <w:szCs w:val="24"/>
-        </w:rPr>
-        <w:t>) function now also includes a fog buffer description to allow the buffer logic to work.</w:t>
-      </w:r>
-    </w:p>
-    <w:p>
-      <w:pPr>
-        <w:spacing w:line="480" w:lineRule="auto"/>
-        <w:rPr>
-          <w:b/>
-          <w:sz w:val="24"/>
-          <w:szCs w:val="24"/>
-        </w:rPr>
-      </w:pPr>
-    </w:p>
-    <w:p>
-      <w:pPr>
-        <w:spacing w:line="480" w:lineRule="auto"/>
-        <w:rPr>
-          <w:b/>
-          <w:sz w:val="24"/>
-          <w:szCs w:val="24"/>
-        </w:rPr>
-      </w:pPr>
-      <w:r>
-        <w:rPr>
-          <w:b/>
-          <w:sz w:val="24"/>
-          <w:szCs w:val="24"/>
-        </w:rPr>
         <w:t>Sounds</w:t>
       </w:r>
     </w:p>
@@ -1668,6 +1689,472 @@
         </w:rPr>
         <w:t>setting the volume at certain times gives the impression of footsteps when moving.</w:t>
       </w:r>
+    </w:p>
+    <w:p>
+      <w:pPr>
+        <w:spacing w:line="480" w:lineRule="auto"/>
+        <w:rPr>
+          <w:b/>
+          <w:sz w:val="24"/>
+          <w:szCs w:val="24"/>
+        </w:rPr>
+      </w:pPr>
+      <w:r>
+        <w:rPr>
+          <w:b/>
+          <w:sz w:val="24"/>
+          <w:szCs w:val="24"/>
+        </w:rPr>
+        <w:t>Normal Mapping</w:t>
+      </w:r>
+    </w:p>
+    <w:p>
+      <w:pPr>
+        <w:spacing w:line="480" w:lineRule="auto"/>
+        <w:rPr>
+          <w:sz w:val="24"/>
+          <w:szCs w:val="24"/>
+        </w:rPr>
+      </w:pPr>
+      <w:r>
+        <w:rPr>
+          <w:sz w:val="24"/>
+          <w:szCs w:val="24"/>
+        </w:rPr>
+        <w:tab/>
+        <w:t xml:space="preserve">Normal maps were added to give a greater degree of detail to the tree and wall models in the scene.  </w:t>
+      </w:r>
+      <w:r>
+        <w:rPr>
+          <w:sz w:val="24"/>
+          <w:szCs w:val="24"/>
+        </w:rPr>
+        <w:t xml:space="preserve">The images for the normal maps themselves were taken from </w:t>
+      </w:r>
+      <w:hyperlink r:id="rId4" w:history="1">
+        <w:r>
+          <w:rPr>
+            <w:rStyle w:val="Hyperlink"/>
+            <w:sz w:val="24"/>
+            <w:szCs w:val="24"/>
+          </w:rPr>
+          <w:t>http://cpetry.github.io/NormalMap-Online/</w:t>
+        </w:r>
+      </w:hyperlink>
+      <w:r>
+        <w:rPr>
+          <w:sz w:val="24"/>
+          <w:szCs w:val="24"/>
+        </w:rPr>
+        <w:t xml:space="preserve">, using the texture image files for each model. </w:t>
+      </w:r>
+      <w:r>
+        <w:rPr>
+          <w:sz w:val="24"/>
+          <w:szCs w:val="24"/>
+        </w:rPr>
+        <w:t>The logic for normal mapping was taken from Rastertek, but instead of creating a new shader, as in the fog shader, it was simply added to the light shaders</w:t>
+      </w:r>
+      <w:r>
+        <w:rPr>
+          <w:sz w:val="24"/>
+          <w:szCs w:val="24"/>
+        </w:rPr>
+        <w:t xml:space="preserve"> and the </w:t>
+      </w:r>
+      <w:proofErr w:type="spellStart"/>
+      <w:r>
+        <w:rPr>
+          <w:sz w:val="24"/>
+          <w:szCs w:val="24"/>
+        </w:rPr>
+        <w:t>Lightshaderclass</w:t>
+      </w:r>
+      <w:proofErr w:type="spellEnd"/>
+      <w:r>
+        <w:rPr>
+          <w:sz w:val="24"/>
+          <w:szCs w:val="24"/>
+        </w:rPr>
+        <w:t>.</w:t>
+      </w:r>
+      <w:r>
+        <w:rPr>
+          <w:sz w:val="24"/>
+          <w:szCs w:val="24"/>
+        </w:rPr>
+        <w:t xml:space="preserve"> In order to accomplish this, tangent and </w:t>
+      </w:r>
+      <w:proofErr w:type="spellStart"/>
+      <w:r>
+        <w:rPr>
+          <w:sz w:val="24"/>
+          <w:szCs w:val="24"/>
+        </w:rPr>
+        <w:t>binormal</w:t>
+      </w:r>
+      <w:proofErr w:type="spellEnd"/>
+      <w:r>
+        <w:rPr>
+          <w:sz w:val="24"/>
+          <w:szCs w:val="24"/>
+        </w:rPr>
+        <w:t xml:space="preserve"> variables are added to the </w:t>
+      </w:r>
+      <w:proofErr w:type="spellStart"/>
+      <w:r>
+        <w:rPr>
+          <w:sz w:val="24"/>
+          <w:szCs w:val="24"/>
+        </w:rPr>
+        <w:t>PixelInputType</w:t>
+      </w:r>
+      <w:proofErr w:type="spellEnd"/>
+      <w:r>
+        <w:rPr>
+          <w:sz w:val="24"/>
+          <w:szCs w:val="24"/>
+        </w:rPr>
+        <w:t xml:space="preserve">. </w:t>
+      </w:r>
+      <w:r>
+        <w:rPr>
+          <w:sz w:val="24"/>
+          <w:szCs w:val="24"/>
+        </w:rPr>
+        <w:t xml:space="preserve">These values are used to calculate the </w:t>
+      </w:r>
+      <w:proofErr w:type="spellStart"/>
+      <w:r>
+        <w:rPr>
+          <w:sz w:val="24"/>
+          <w:szCs w:val="24"/>
+        </w:rPr>
+        <w:t>normals</w:t>
+      </w:r>
+      <w:proofErr w:type="spellEnd"/>
+      <w:r>
+        <w:rPr>
+          <w:sz w:val="24"/>
+          <w:szCs w:val="24"/>
+        </w:rPr>
+        <w:t xml:space="preserve"> for each model rendered in the vertex shader, which are used to determine the light intensity in the pixel shader.  In </w:t>
+      </w:r>
+      <w:r>
+        <w:rPr>
+          <w:sz w:val="24"/>
+          <w:szCs w:val="24"/>
+        </w:rPr>
+        <w:lastRenderedPageBreak/>
+        <w:t xml:space="preserve">the </w:t>
+      </w:r>
+      <w:proofErr w:type="spellStart"/>
+      <w:r>
+        <w:rPr>
+          <w:sz w:val="24"/>
+          <w:szCs w:val="24"/>
+        </w:rPr>
+        <w:t>Lightshaderclass</w:t>
+      </w:r>
+      <w:proofErr w:type="spellEnd"/>
+      <w:r>
+        <w:rPr>
+          <w:sz w:val="24"/>
+          <w:szCs w:val="24"/>
+        </w:rPr>
+        <w:t xml:space="preserve">, the input type layout has changed to allow these two new values.  In addition, the </w:t>
+      </w:r>
+      <w:proofErr w:type="spellStart"/>
+      <w:r>
+        <w:rPr>
+          <w:sz w:val="24"/>
+          <w:szCs w:val="24"/>
+        </w:rPr>
+        <w:t>Textureclass</w:t>
+      </w:r>
+      <w:proofErr w:type="spellEnd"/>
+      <w:r>
+        <w:rPr>
+          <w:sz w:val="24"/>
+          <w:szCs w:val="24"/>
+        </w:rPr>
+        <w:t xml:space="preserve"> must be changed in order to store both the texture image itself as well as the normal map.  This was done by </w:t>
+      </w:r>
+      <w:r>
+        <w:rPr>
+          <w:sz w:val="24"/>
+          <w:szCs w:val="24"/>
+        </w:rPr>
+        <w:t xml:space="preserve">changing </w:t>
+      </w:r>
+      <w:proofErr w:type="spellStart"/>
+      <w:r>
+        <w:rPr>
+          <w:sz w:val="24"/>
+          <w:szCs w:val="24"/>
+        </w:rPr>
+        <w:t>m_texture</w:t>
+      </w:r>
+      <w:proofErr w:type="spellEnd"/>
+      <w:r>
+        <w:rPr>
+          <w:sz w:val="24"/>
+          <w:szCs w:val="24"/>
+        </w:rPr>
+        <w:t xml:space="preserve"> to an array of size two, </w:t>
+      </w:r>
+      <w:proofErr w:type="spellStart"/>
+      <w:r>
+        <w:rPr>
+          <w:sz w:val="24"/>
+          <w:szCs w:val="24"/>
+        </w:rPr>
+        <w:t>m_textures</w:t>
+      </w:r>
+      <w:proofErr w:type="spellEnd"/>
+      <w:r>
+        <w:rPr>
+          <w:sz w:val="24"/>
+          <w:szCs w:val="24"/>
+        </w:rPr>
+        <w:t xml:space="preserve">, then passing in the texture and normal images in the </w:t>
+      </w:r>
+      <w:proofErr w:type="spellStart"/>
+      <w:r>
+        <w:rPr>
+          <w:sz w:val="24"/>
+          <w:szCs w:val="24"/>
+        </w:rPr>
+        <w:t>Intialize</w:t>
+      </w:r>
+      <w:proofErr w:type="spellEnd"/>
+      <w:r>
+        <w:rPr>
+          <w:sz w:val="24"/>
+          <w:szCs w:val="24"/>
+        </w:rPr>
+        <w:t xml:space="preserve">() function.  This required some slight modifications in the </w:t>
+      </w:r>
+      <w:proofErr w:type="spellStart"/>
+      <w:r>
+        <w:rPr>
+          <w:sz w:val="24"/>
+          <w:szCs w:val="24"/>
+        </w:rPr>
+        <w:t>Modelclass</w:t>
+      </w:r>
+      <w:proofErr w:type="spellEnd"/>
+      <w:r>
+        <w:rPr>
+          <w:sz w:val="24"/>
+          <w:szCs w:val="24"/>
+        </w:rPr>
+        <w:t xml:space="preserve">, as code dealing with the texture object had to be refined, as well as </w:t>
+      </w:r>
+      <w:proofErr w:type="spellStart"/>
+      <w:proofErr w:type="gramStart"/>
+      <w:r>
+        <w:rPr>
+          <w:sz w:val="24"/>
+          <w:szCs w:val="24"/>
+        </w:rPr>
+        <w:t>CalculateModelVectors</w:t>
+      </w:r>
+      <w:proofErr w:type="spellEnd"/>
+      <w:r>
+        <w:rPr>
+          <w:sz w:val="24"/>
+          <w:szCs w:val="24"/>
+        </w:rPr>
+        <w:t>(</w:t>
+      </w:r>
+      <w:proofErr w:type="gramEnd"/>
+      <w:r>
+        <w:rPr>
+          <w:sz w:val="24"/>
+          <w:szCs w:val="24"/>
+        </w:rPr>
+        <w:t xml:space="preserve">), </w:t>
+      </w:r>
+      <w:proofErr w:type="spellStart"/>
+      <w:r>
+        <w:rPr>
+          <w:sz w:val="24"/>
+          <w:szCs w:val="24"/>
+        </w:rPr>
+        <w:t>CalculateTangentBinormal</w:t>
+      </w:r>
+      <w:proofErr w:type="spellEnd"/>
+      <w:r>
+        <w:rPr>
+          <w:sz w:val="24"/>
+          <w:szCs w:val="24"/>
+        </w:rPr>
+        <w:t xml:space="preserve">(), and </w:t>
+      </w:r>
+      <w:proofErr w:type="spellStart"/>
+      <w:r>
+        <w:rPr>
+          <w:sz w:val="24"/>
+          <w:szCs w:val="24"/>
+        </w:rPr>
+        <w:t>CalculateNormal</w:t>
+      </w:r>
+      <w:proofErr w:type="spellEnd"/>
+      <w:r>
+        <w:rPr>
+          <w:sz w:val="24"/>
+          <w:szCs w:val="24"/>
+        </w:rPr>
+        <w:t>() added as additional functions in order for the shaders to work.</w:t>
+      </w:r>
+    </w:p>
+    <w:p>
+      <w:pPr>
+        <w:spacing w:line="480" w:lineRule="auto"/>
+        <w:rPr>
+          <w:sz w:val="24"/>
+          <w:szCs w:val="24"/>
+        </w:rPr>
+      </w:pPr>
+      <w:r>
+        <w:rPr>
+          <w:b/>
+          <w:sz w:val="24"/>
+          <w:szCs w:val="24"/>
+        </w:rPr>
+        <w:t>Conclusion</w:t>
+      </w:r>
+    </w:p>
+    <w:p>
+      <w:pPr>
+        <w:spacing w:line="480" w:lineRule="auto"/>
+        <w:rPr>
+          <w:sz w:val="24"/>
+          <w:szCs w:val="24"/>
+        </w:rPr>
+      </w:pPr>
+      <w:r>
+        <w:rPr>
+          <w:sz w:val="24"/>
+          <w:szCs w:val="24"/>
+        </w:rPr>
+        <w:tab/>
+      </w:r>
+      <w:r>
+        <w:rPr>
+          <w:sz w:val="24"/>
+          <w:szCs w:val="24"/>
+        </w:rPr>
+        <w:t>If time permitted and I were to continue work on this project, I would work to improve the sky</w:t>
+      </w:r>
+      <w:r>
+        <w:rPr>
+          <w:sz w:val="24"/>
+          <w:szCs w:val="24"/>
+        </w:rPr>
+        <w:t xml:space="preserve"> </w:t>
+      </w:r>
+      <w:r>
+        <w:rPr>
+          <w:sz w:val="24"/>
+          <w:szCs w:val="24"/>
+        </w:rPr>
+        <w:t>dome such that the visible lines where the texture ends are removed, and the fog effect so that the area around the models but in front of the skybox more closely resembles the fog color that the models are rendered with.  In addition, I would try to add shadow mapping, so as to give a more realistic lighting effect with shade beneath each tree.  I attempted shadow mapping in this scene but issues with the depth shader prevented its implementation.</w:t>
+      </w:r>
+      <w:r>
+        <w:rPr>
+          <w:sz w:val="24"/>
+          <w:szCs w:val="24"/>
+        </w:rPr>
+        <w:t xml:space="preserve"> </w:t>
+      </w:r>
+      <w:r>
+        <w:rPr>
+          <w:sz w:val="24"/>
+          <w:szCs w:val="24"/>
+        </w:rPr>
+        <w:t>Having begun this class with no C++ or Dir</w:t>
+      </w:r>
+      <w:r>
+        <w:rPr>
+          <w:sz w:val="24"/>
+          <w:szCs w:val="24"/>
+        </w:rPr>
+        <w:t xml:space="preserve">ectX experience, I now </w:t>
+      </w:r>
+      <w:r>
+        <w:rPr>
+          <w:sz w:val="24"/>
+          <w:szCs w:val="24"/>
+        </w:rPr>
+        <w:t>have a working knowledge of both.  In terms of the development pipeline, I am now much more familiar with</w:t>
+      </w:r>
+      <w:r>
+        <w:rPr>
+          <w:sz w:val="24"/>
+          <w:szCs w:val="24"/>
+        </w:rPr>
+        <w:t xml:space="preserve"> the various aspects required to graphically render a scene. At the beginning of this class, I was completely unfamiliar with</w:t>
+      </w:r>
+      <w:r>
+        <w:rPr>
+          <w:sz w:val="24"/>
+          <w:szCs w:val="24"/>
+        </w:rPr>
+        <w:t xml:space="preserve"> shaders, textures, buffers</w:t>
+      </w:r>
+      <w:r>
+        <w:rPr>
+          <w:sz w:val="24"/>
+          <w:szCs w:val="24"/>
+        </w:rPr>
+        <w:t>, but</w:t>
+      </w:r>
+      <w:r>
+        <w:rPr>
+          <w:sz w:val="24"/>
+          <w:szCs w:val="24"/>
+        </w:rPr>
+        <w:t xml:space="preserve"> </w:t>
+      </w:r>
+      <w:r>
+        <w:rPr>
+          <w:sz w:val="24"/>
+          <w:szCs w:val="24"/>
+        </w:rPr>
+        <w:t xml:space="preserve">having worked on this scene over the course of the semester, I am able to understand and utilize </w:t>
+      </w:r>
+      <w:r>
+        <w:rPr>
+          <w:sz w:val="24"/>
+          <w:szCs w:val="24"/>
+        </w:rPr>
+        <w:t>the relationship between</w:t>
+      </w:r>
+      <w:r>
+        <w:rPr>
+          <w:sz w:val="24"/>
+          <w:szCs w:val="24"/>
+        </w:rPr>
+        <w:t xml:space="preserve"> these elements</w:t>
+      </w:r>
+      <w:r>
+        <w:rPr>
+          <w:sz w:val="24"/>
+          <w:szCs w:val="24"/>
+        </w:rPr>
+        <w:t xml:space="preserve"> to construct a functional scene in DirectX 11. </w:t>
+      </w:r>
+    </w:p>
+    <w:p>
+      <w:pPr>
+        <w:spacing w:line="480" w:lineRule="auto"/>
+        <w:rPr>
+          <w:sz w:val="24"/>
+          <w:szCs w:val="24"/>
+        </w:rPr>
+      </w:pPr>
     </w:p>
     <w:sectPr>
       <w:pgSz w:w="11906" w:h="16838"/>
@@ -2100,6 +2587,17 @@
     <w:semiHidden/>
     <w:unhideWhenUsed/>
   </w:style>
+  <w:style w:type="character" w:styleId="Hyperlink">
+    <w:name w:val="Hyperlink"/>
+    <w:basedOn w:val="DefaultParagraphFont"/>
+    <w:uiPriority w:val="99"/>
+    <w:unhideWhenUsed/>
+    <w:rsid w:val="001B414A"/>
+    <w:rPr>
+      <w:color w:val="0563C1" w:themeColor="hyperlink"/>
+      <w:u w:val="single"/>
+    </w:rPr>
+  </w:style>
 </w:styles>
 </file>
 

</xml_diff>